<commit_message>
Updated as of tonight for Aaron to fix
</commit_message>
<xml_diff>
--- a/Proposed Architecture with comment.docx
+++ b/Proposed Architecture with comment.docx
@@ -16,23 +16,7 @@
           <w:szCs w:val="32"/>
           <w:lang w:val="en-US"/>
         </w:rPr>
-        <w:t xml:space="preserve">Proposed </w:t>
-      </w:r>
-      <w:commentRangeStart w:id="0"/>
-      <w:r>
-        <w:rPr>
-          <w:sz w:val="32"/>
-          <w:szCs w:val="32"/>
-          <w:lang w:val="en-US"/>
-        </w:rPr>
-        <w:t>Architecture:</w:t>
-      </w:r>
-      <w:commentRangeEnd w:id="0"/>
-      <w:r>
-        <w:rPr>
-          <w:rStyle w:val="CommentReference"/>
-        </w:rPr>
-        <w:commentReference w:id="0"/>
+        <w:t>Proposed Architecture:</w:t>
       </w:r>
     </w:p>
     <w:p>
@@ -75,8 +59,6 @@
         </w:rPr>
         <w:t>All goals and philosophies well explained, and completely consistent with high priority NFR’s</w:t>
       </w:r>
-      <w:bookmarkStart w:id="1" w:name="_GoBack"/>
-      <w:bookmarkEnd w:id="1"/>
     </w:p>
     <w:p>
       <w:pPr>
@@ -238,84 +220,210 @@
         </w:rPr>
         <w:t xml:space="preserve">Overall goal is to create a server based, cross platform mobile application that will allow a multitude of users to be online simultaneously. </w:t>
       </w:r>
-    </w:p>
-    <w:p>
-      <w:pPr>
-        <w:rPr>
-          <w:lang w:val="en-US"/>
-        </w:rPr>
-      </w:pPr>
-    </w:p>
-    <w:p>
-      <w:pPr>
-        <w:rPr>
-          <w:lang w:val="en-US"/>
-        </w:rPr>
-      </w:pPr>
-      <w:r>
-        <w:rPr>
-          <w:lang w:val="en-US"/>
-        </w:rPr>
-        <w:t>Key words:</w:t>
-      </w:r>
-    </w:p>
-    <w:p>
-      <w:pPr>
-        <w:rPr>
-          <w:lang w:val="en-US"/>
-        </w:rPr>
-      </w:pPr>
-      <w:r>
-        <w:rPr>
-          <w:lang w:val="en-US"/>
-        </w:rPr>
-        <w:t>Server based:</w:t>
-      </w:r>
-    </w:p>
-    <w:p>
-      <w:pPr>
-        <w:rPr>
-          <w:lang w:val="en-US"/>
-        </w:rPr>
-      </w:pPr>
-      <w:r>
-        <w:rPr>
-          <w:lang w:val="en-US"/>
-        </w:rPr>
-        <w:t>Cross Platform mobile:</w:t>
-      </w:r>
-    </w:p>
-    <w:p>
-      <w:pPr>
-        <w:rPr>
-          <w:lang w:val="en-US"/>
-        </w:rPr>
-      </w:pPr>
-      <w:r>
-        <w:rPr>
-          <w:lang w:val="en-US"/>
-        </w:rPr>
-        <w:t>Multi user:</w:t>
-      </w:r>
-    </w:p>
-    <w:p>
-      <w:pPr>
-        <w:rPr>
-          <w:lang w:val="en-US"/>
-        </w:rPr>
-      </w:pPr>
-    </w:p>
-    <w:p>
-      <w:pPr>
-        <w:rPr>
-          <w:lang w:val="en-US"/>
-        </w:rPr>
-      </w:pPr>
-      <w:r>
-        <w:rPr>
-          <w:lang w:val="en-US"/>
-        </w:rPr>
-        <w:t>Current NFR’s:</w:t>
+      <w:r>
+        <w:rPr>
+          <w:rStyle w:val="CommentReference"/>
+        </w:rPr>
+        <w:commentReference w:id="0"/>
+      </w:r>
+    </w:p>
+    <w:p>
+      <w:pPr>
+        <w:rPr>
+          <w:lang w:val="en-US"/>
+        </w:rPr>
+      </w:pPr>
+      <w:r>
+        <w:rPr>
+          <w:lang w:val="en-US"/>
+        </w:rPr>
+        <w:t xml:space="preserve">A smaller scope of this would be to see two players play online in a choice quiz game against each other. As well as having a global leaderboard and a </w:t>
+      </w:r>
+      <w:r>
+        <w:rPr>
+          <w:lang w:val="en-US"/>
+        </w:rPr>
+        <w:t>multitude</w:t>
+      </w:r>
+      <w:r>
+        <w:rPr>
+          <w:lang w:val="en-US"/>
+        </w:rPr>
+        <w:t xml:space="preserve"> of available questions. The game will determine a winner and then update their individual and worldwide leader board. The game also allows players to be a part of multiple games simultaneously, allowing players to start new games or continue existing ones. </w:t>
+      </w:r>
+    </w:p>
+    <w:p>
+      <w:pPr>
+        <w:rPr>
+          <w:lang w:val="en-US"/>
+        </w:rPr>
+      </w:pPr>
+    </w:p>
+    <w:p>
+      <w:pPr>
+        <w:rPr>
+          <w:lang w:val="en-US"/>
+        </w:rPr>
+      </w:pPr>
+      <w:r>
+        <w:rPr>
+          <w:lang w:val="en-US"/>
+        </w:rPr>
+        <w:t xml:space="preserve">Based on the overall goals set out in the vision document the following are the high priority NFR’s. Usability, Reliability, Performance and Maintainability. </w:t>
+      </w:r>
+    </w:p>
+    <w:p>
+      <w:pPr>
+        <w:rPr>
+          <w:lang w:val="en-US"/>
+        </w:rPr>
+      </w:pPr>
+    </w:p>
+    <w:p>
+      <w:pPr>
+        <w:rPr>
+          <w:lang w:val="en-US"/>
+        </w:rPr>
+      </w:pPr>
+      <w:r>
+        <w:rPr>
+          <w:lang w:val="en-US"/>
+        </w:rPr>
+        <w:t>Usability is the most important NFR as without a usable system all other NFR’s can</w:t>
+      </w:r>
+      <w:r>
+        <w:rPr>
+          <w:lang w:val="en-US"/>
+        </w:rPr>
+        <w:t>’</w:t>
+      </w:r>
+      <w:r>
+        <w:rPr>
+          <w:lang w:val="en-US"/>
+        </w:rPr>
+        <w:t>t even be considered. The game is intended to be run on mobile devices and have a UI catered to those users. The game must be intuitive and s</w:t>
+      </w:r>
+      <w:r>
+        <w:rPr>
+          <w:lang w:val="en-US"/>
+        </w:rPr>
+        <w:t xml:space="preserve">elf explanatory in all degrees of operation. </w:t>
+      </w:r>
+    </w:p>
+    <w:p>
+      <w:pPr>
+        <w:rPr>
+          <w:lang w:val="en-US"/>
+        </w:rPr>
+      </w:pPr>
+    </w:p>
+    <w:p>
+      <w:pPr>
+        <w:rPr>
+          <w:lang w:val="en-US"/>
+        </w:rPr>
+      </w:pPr>
+      <w:r>
+        <w:rPr>
+          <w:lang w:val="en-US"/>
+        </w:rPr>
+        <w:t>Reliability is important to be considered due to the game running off a server. The entire operation of the game requires a connection to the server to be reliable. Without a reliable connection</w:t>
+      </w:r>
+      <w:r>
+        <w:rPr>
+          <w:lang w:val="en-US"/>
+        </w:rPr>
+        <w:t>,</w:t>
+      </w:r>
+      <w:r>
+        <w:rPr>
+          <w:lang w:val="en-US"/>
+        </w:rPr>
+        <w:t xml:space="preserve"> users will not be able to play any of the functionality of the application. </w:t>
+      </w:r>
+    </w:p>
+    <w:p>
+      <w:pPr>
+        <w:rPr>
+          <w:lang w:val="en-US"/>
+        </w:rPr>
+      </w:pPr>
+    </w:p>
+    <w:p>
+      <w:pPr>
+        <w:rPr>
+          <w:lang w:val="en-US"/>
+        </w:rPr>
+      </w:pPr>
+      <w:r>
+        <w:rPr>
+          <w:lang w:val="en-US"/>
+        </w:rPr>
+        <w:t xml:space="preserve">Performance is still important in regards to this being a mobile application. The app must be tailored to mobile use and be quick to respond to inputs from the user. It must also have quick response times from the server as delays longer than 1-2 seconds is enough for mobile users to stop using the application. Mobile users expect everything to happen instantly. </w:t>
+      </w:r>
+      <w:r>
+        <w:rPr>
+          <w:lang w:val="en-US"/>
+        </w:rPr>
+        <w:t xml:space="preserve"> </w:t>
+      </w:r>
+    </w:p>
+    <w:p>
+      <w:pPr>
+        <w:rPr>
+          <w:lang w:val="en-US"/>
+        </w:rPr>
+      </w:pPr>
+    </w:p>
+    <w:p>
+      <w:pPr>
+        <w:rPr>
+          <w:lang w:val="en-US"/>
+        </w:rPr>
+      </w:pPr>
+      <w:r>
+        <w:rPr>
+          <w:lang w:val="en-US"/>
+        </w:rPr>
+        <w:t xml:space="preserve">Maintainability is important as the game must be able to be continued to be upgraded and bugs fixed without hindering the overall functionality of the game. </w:t>
+      </w:r>
+      <w:r>
+        <w:rPr>
+          <w:lang w:val="en-US"/>
+        </w:rPr>
+        <w:t xml:space="preserve">Without being maintainable users could experience large downtimes. By focusing on making the game maintainable the server can be kept up for as much time as possible. </w:t>
+      </w:r>
+      <w:r>
+        <w:rPr>
+          <w:rStyle w:val="CommentReference"/>
+        </w:rPr>
+        <w:commentReference w:id="1"/>
+      </w:r>
+    </w:p>
+    <w:p>
+      <w:pPr>
+        <w:rPr>
+          <w:lang w:val="en-US"/>
+        </w:rPr>
+      </w:pPr>
+    </w:p>
+    <w:p>
+      <w:pPr>
+        <w:rPr>
+          <w:lang w:val="en-US"/>
+        </w:rPr>
+      </w:pPr>
+      <w:r>
+        <w:rPr>
+          <w:lang w:val="en-US"/>
+        </w:rPr>
+        <w:t xml:space="preserve">Current </w:t>
+      </w:r>
+      <w:r>
+        <w:rPr>
+          <w:lang w:val="en-US"/>
+        </w:rPr>
+        <w:t>Non Functional Requirements:</w:t>
       </w:r>
     </w:p>
     <w:p>
@@ -333,7 +441,7 @@
         <w:rPr>
           <w:lang w:val="en-US"/>
         </w:rPr>
-        <w:t>Accessibility</w:t>
+        <w:t>Usability</w:t>
       </w:r>
     </w:p>
     <w:p>
@@ -351,7 +459,61 @@
         <w:rPr>
           <w:lang w:val="en-US"/>
         </w:rPr>
-        <w:t>Data integrity</w:t>
+        <w:t>Reliability</w:t>
+      </w:r>
+    </w:p>
+    <w:p>
+      <w:pPr>
+        <w:pStyle w:val="ListParagraph"/>
+        <w:numPr>
+          <w:ilvl w:val="1"/>
+          <w:numId w:val="1"/>
+        </w:numPr>
+        <w:rPr>
+          <w:lang w:val="en-US"/>
+        </w:rPr>
+      </w:pPr>
+      <w:r>
+        <w:rPr>
+          <w:lang w:val="en-US"/>
+        </w:rPr>
+        <w:t>Availability</w:t>
+      </w:r>
+    </w:p>
+    <w:p>
+      <w:pPr>
+        <w:pStyle w:val="ListParagraph"/>
+        <w:numPr>
+          <w:ilvl w:val="1"/>
+          <w:numId w:val="1"/>
+        </w:numPr>
+        <w:rPr>
+          <w:lang w:val="en-US"/>
+        </w:rPr>
+      </w:pPr>
+      <w:r>
+        <w:rPr>
+          <w:lang w:val="en-US"/>
+        </w:rPr>
+        <w:t>Accessibility</w:t>
+      </w:r>
+    </w:p>
+    <w:p>
+      <w:pPr>
+        <w:pStyle w:val="ListParagraph"/>
+        <w:numPr>
+          <w:ilvl w:val="1"/>
+          <w:numId w:val="1"/>
+        </w:numPr>
+        <w:rPr>
+          <w:lang w:val="en-US"/>
+        </w:rPr>
+      </w:pPr>
+      <w:r>
+        <w:rPr>
+          <w:lang w:val="en-US"/>
+        </w:rPr>
+        <w:t>Stability</w:t>
       </w:r>
     </w:p>
     <w:p>
@@ -369,7 +531,43 @@
         <w:rPr>
           <w:lang w:val="en-US"/>
         </w:rPr>
-        <w:t>Efficiency</w:t>
+        <w:t>Performance</w:t>
+      </w:r>
+    </w:p>
+    <w:p>
+      <w:pPr>
+        <w:pStyle w:val="ListParagraph"/>
+        <w:numPr>
+          <w:ilvl w:val="1"/>
+          <w:numId w:val="1"/>
+        </w:numPr>
+        <w:rPr>
+          <w:lang w:val="en-US"/>
+        </w:rPr>
+      </w:pPr>
+      <w:r>
+        <w:rPr>
+          <w:lang w:val="en-US"/>
+        </w:rPr>
+        <w:t>Response Time</w:t>
+      </w:r>
+    </w:p>
+    <w:p>
+      <w:pPr>
+        <w:pStyle w:val="ListParagraph"/>
+        <w:numPr>
+          <w:ilvl w:val="1"/>
+          <w:numId w:val="1"/>
+        </w:numPr>
+        <w:rPr>
+          <w:lang w:val="en-US"/>
+        </w:rPr>
+      </w:pPr>
+      <w:r>
+        <w:rPr>
+          <w:lang w:val="en-US"/>
+        </w:rPr>
+        <w:t>Throughput</w:t>
       </w:r>
     </w:p>
     <w:p>
@@ -387,7 +585,25 @@
         <w:rPr>
           <w:lang w:val="en-US"/>
         </w:rPr>
-        <w:t>Performance</w:t>
+        <w:t>Maintainability</w:t>
+      </w:r>
+    </w:p>
+    <w:p>
+      <w:pPr>
+        <w:pStyle w:val="ListParagraph"/>
+        <w:numPr>
+          <w:ilvl w:val="1"/>
+          <w:numId w:val="1"/>
+        </w:numPr>
+        <w:rPr>
+          <w:lang w:val="en-US"/>
+        </w:rPr>
+      </w:pPr>
+      <w:r>
+        <w:rPr>
+          <w:lang w:val="en-US"/>
+        </w:rPr>
+        <w:t>Scalability</w:t>
       </w:r>
     </w:p>
     <w:p>
@@ -405,7 +621,13 @@
         <w:rPr>
           <w:lang w:val="en-US"/>
         </w:rPr>
-        <w:t>Platform compatibility</w:t>
+        <w:t>Security</w:t>
+      </w:r>
+      <w:r>
+        <w:rPr>
+          <w:rStyle w:val="CommentReference"/>
+        </w:rPr>
+        <w:commentReference w:id="2"/>
       </w:r>
     </w:p>
     <w:p>
@@ -423,7 +645,7 @@
         <w:rPr>
           <w:lang w:val="en-US"/>
         </w:rPr>
-        <w:t>Reliability</w:t>
+        <w:t>Compatibility</w:t>
       </w:r>
     </w:p>
     <w:p>
@@ -441,7 +663,7 @@
         <w:rPr>
           <w:lang w:val="en-US"/>
         </w:rPr>
-        <w:t>Response time</w:t>
+        <w:t>Persistence/ Data Integrity</w:t>
       </w:r>
     </w:p>
     <w:p>
@@ -459,7 +681,568 @@
         <w:rPr>
           <w:lang w:val="en-US"/>
         </w:rPr>
-        <w:t>Stability</w:t>
+        <w:t>Efficiency</w:t>
+      </w:r>
+    </w:p>
+    <w:p>
+      <w:pPr>
+        <w:rPr>
+          <w:lang w:val="en-US"/>
+        </w:rPr>
+      </w:pPr>
+    </w:p>
+    <w:p>
+      <w:pPr>
+        <w:rPr>
+          <w:lang w:val="en-US"/>
+        </w:rPr>
+      </w:pPr>
+    </w:p>
+    <w:p>
+      <w:pPr>
+        <w:rPr>
+          <w:lang w:val="en-US"/>
+        </w:rPr>
+      </w:pPr>
+      <w:r>
+        <w:rPr>
+          <w:lang w:val="en-US"/>
+        </w:rPr>
+        <w:t>Current Functional Requirements:</w:t>
+      </w:r>
+    </w:p>
+    <w:p>
+      <w:pPr>
+        <w:rPr>
+          <w:lang w:val="en-US"/>
+        </w:rPr>
+      </w:pPr>
+    </w:p>
+    <w:p>
+      <w:pPr>
+        <w:rPr>
+          <w:lang w:val="en-US"/>
+        </w:rPr>
+      </w:pPr>
+      <w:r>
+        <w:rPr>
+          <w:lang w:val="en-US"/>
+        </w:rPr>
+        <w:t>1.</w:t>
+      </w:r>
+      <w:r>
+        <w:rPr>
+          <w:lang w:val="en-US"/>
+        </w:rPr>
+        <w:tab/>
+        <w:t>The game must be implemented with C# script.</w:t>
+      </w:r>
+    </w:p>
+    <w:p>
+      <w:pPr>
+        <w:rPr>
+          <w:lang w:val="en-US"/>
+        </w:rPr>
+      </w:pPr>
+      <w:r>
+        <w:rPr>
+          <w:lang w:val="en-US"/>
+        </w:rPr>
+        <w:t>2.</w:t>
+      </w:r>
+      <w:r>
+        <w:rPr>
+          <w:lang w:val="en-US"/>
+        </w:rPr>
+        <w:tab/>
+        <w:t>The game must be developed in Unity3d.</w:t>
+      </w:r>
+    </w:p>
+    <w:p>
+      <w:pPr>
+        <w:rPr>
+          <w:lang w:val="en-US"/>
+        </w:rPr>
+      </w:pPr>
+      <w:r>
+        <w:rPr>
+          <w:lang w:val="en-US"/>
+        </w:rPr>
+        <w:t>3.</w:t>
+      </w:r>
+      <w:r>
+        <w:rPr>
+          <w:lang w:val="en-US"/>
+        </w:rPr>
+        <w:tab/>
+        <w:t>Game must be playable on different operating systems.</w:t>
+      </w:r>
+    </w:p>
+    <w:p>
+      <w:pPr>
+        <w:rPr>
+          <w:lang w:val="en-US"/>
+        </w:rPr>
+      </w:pPr>
+      <w:r>
+        <w:rPr>
+          <w:lang w:val="en-US"/>
+        </w:rPr>
+        <w:t>4.</w:t>
+      </w:r>
+      <w:r>
+        <w:rPr>
+          <w:lang w:val="en-US"/>
+        </w:rPr>
+        <w:tab/>
+        <w:t>The game should allow 2/multiple players.</w:t>
+      </w:r>
+    </w:p>
+    <w:p>
+      <w:pPr>
+        <w:rPr>
+          <w:lang w:val="en-US"/>
+        </w:rPr>
+      </w:pPr>
+      <w:r>
+        <w:rPr>
+          <w:lang w:val="en-US"/>
+        </w:rPr>
+        <w:t>5.</w:t>
+      </w:r>
+      <w:r>
+        <w:rPr>
+          <w:lang w:val="en-US"/>
+        </w:rPr>
+        <w:tab/>
+        <w:t>The game must display a login scene to the user.</w:t>
+      </w:r>
+    </w:p>
+    <w:p>
+      <w:pPr>
+        <w:rPr>
+          <w:lang w:val="en-US"/>
+        </w:rPr>
+      </w:pPr>
+      <w:r>
+        <w:rPr>
+          <w:lang w:val="en-US"/>
+        </w:rPr>
+        <w:t>6.</w:t>
+      </w:r>
+      <w:r>
+        <w:rPr>
+          <w:lang w:val="en-US"/>
+        </w:rPr>
+        <w:tab/>
+        <w:t>Login screen must allow users to play as a guest.</w:t>
+      </w:r>
+    </w:p>
+    <w:p>
+      <w:pPr>
+        <w:rPr>
+          <w:lang w:val="en-US"/>
+        </w:rPr>
+      </w:pPr>
+      <w:r>
+        <w:rPr>
+          <w:lang w:val="en-US"/>
+        </w:rPr>
+        <w:t>7.</w:t>
+      </w:r>
+      <w:r>
+        <w:rPr>
+          <w:lang w:val="en-US"/>
+        </w:rPr>
+        <w:tab/>
+        <w:t>Login screen must allow users to register to play</w:t>
+      </w:r>
+    </w:p>
+    <w:p>
+      <w:pPr>
+        <w:rPr>
+          <w:lang w:val="en-US"/>
+        </w:rPr>
+      </w:pPr>
+      <w:r>
+        <w:rPr>
+          <w:lang w:val="en-US"/>
+        </w:rPr>
+        <w:t>8.</w:t>
+      </w:r>
+      <w:r>
+        <w:rPr>
+          <w:lang w:val="en-US"/>
+        </w:rPr>
+        <w:tab/>
+        <w:t>Login screen must allow users to login via Facebook.</w:t>
+      </w:r>
+    </w:p>
+    <w:p>
+      <w:pPr>
+        <w:rPr>
+          <w:lang w:val="en-US"/>
+        </w:rPr>
+      </w:pPr>
+      <w:r>
+        <w:rPr>
+          <w:lang w:val="en-US"/>
+        </w:rPr>
+        <w:t>9.</w:t>
+      </w:r>
+      <w:r>
+        <w:rPr>
+          <w:lang w:val="en-US"/>
+        </w:rPr>
+        <w:tab/>
+        <w:t>Login screen must allow users to login in with google play services.</w:t>
+      </w:r>
+    </w:p>
+    <w:p>
+      <w:pPr>
+        <w:rPr>
+          <w:lang w:val="en-US"/>
+        </w:rPr>
+      </w:pPr>
+      <w:r>
+        <w:rPr>
+          <w:lang w:val="en-US"/>
+        </w:rPr>
+        <w:t>10.</w:t>
+      </w:r>
+      <w:r>
+        <w:rPr>
+          <w:lang w:val="en-US"/>
+        </w:rPr>
+        <w:tab/>
+        <w:t>Once the user has logged in, the main menu screen will be presented.</w:t>
+      </w:r>
+    </w:p>
+    <w:p>
+      <w:pPr>
+        <w:rPr>
+          <w:lang w:val="en-US"/>
+        </w:rPr>
+      </w:pPr>
+      <w:r>
+        <w:rPr>
+          <w:lang w:val="en-US"/>
+        </w:rPr>
+        <w:t>11.</w:t>
+      </w:r>
+      <w:r>
+        <w:rPr>
+          <w:lang w:val="en-US"/>
+        </w:rPr>
+        <w:tab/>
+        <w:t>Menu screen must allow player to start a game.</w:t>
+      </w:r>
+    </w:p>
+    <w:p>
+      <w:pPr>
+        <w:rPr>
+          <w:lang w:val="en-US"/>
+        </w:rPr>
+      </w:pPr>
+      <w:r>
+        <w:rPr>
+          <w:lang w:val="en-US"/>
+        </w:rPr>
+        <w:t>12.</w:t>
+      </w:r>
+      <w:r>
+        <w:rPr>
+          <w:lang w:val="en-US"/>
+        </w:rPr>
+        <w:tab/>
+        <w:t>Menu screen should allow players to invite, share and like on Facebook.</w:t>
+      </w:r>
+    </w:p>
+    <w:p>
+      <w:pPr>
+        <w:rPr>
+          <w:lang w:val="en-US"/>
+        </w:rPr>
+      </w:pPr>
+      <w:r>
+        <w:rPr>
+          <w:lang w:val="en-US"/>
+        </w:rPr>
+        <w:t>13.</w:t>
+      </w:r>
+      <w:r>
+        <w:rPr>
+          <w:lang w:val="en-US"/>
+        </w:rPr>
+        <w:tab/>
+        <w:t>Menu screen must allow player to enter settings menu.</w:t>
+      </w:r>
+    </w:p>
+    <w:p>
+      <w:pPr>
+        <w:rPr>
+          <w:lang w:val="en-US"/>
+        </w:rPr>
+      </w:pPr>
+      <w:r>
+        <w:rPr>
+          <w:lang w:val="en-US"/>
+        </w:rPr>
+        <w:t>14.</w:t>
+      </w:r>
+      <w:r>
+        <w:rPr>
+          <w:lang w:val="en-US"/>
+        </w:rPr>
+        <w:tab/>
+        <w:t>Menu screen must allow player to access high scores.</w:t>
+      </w:r>
+    </w:p>
+    <w:p>
+      <w:pPr>
+        <w:rPr>
+          <w:lang w:val="en-US"/>
+        </w:rPr>
+      </w:pPr>
+      <w:r>
+        <w:rPr>
+          <w:lang w:val="en-US"/>
+        </w:rPr>
+        <w:t>15.</w:t>
+      </w:r>
+      <w:r>
+        <w:rPr>
+          <w:lang w:val="en-US"/>
+        </w:rPr>
+        <w:tab/>
+        <w:t>The player should be able to start a new game at any time.</w:t>
+      </w:r>
+    </w:p>
+    <w:p>
+      <w:pPr>
+        <w:rPr>
+          <w:lang w:val="en-US"/>
+        </w:rPr>
+      </w:pPr>
+      <w:r>
+        <w:rPr>
+          <w:lang w:val="en-US"/>
+        </w:rPr>
+        <w:t>16.</w:t>
+      </w:r>
+      <w:r>
+        <w:rPr>
+          <w:lang w:val="en-US"/>
+        </w:rPr>
+        <w:tab/>
+        <w:t>Questions must be presented to the player.</w:t>
+      </w:r>
+    </w:p>
+    <w:p>
+      <w:pPr>
+        <w:rPr>
+          <w:lang w:val="en-US"/>
+        </w:rPr>
+      </w:pPr>
+      <w:r>
+        <w:rPr>
+          <w:lang w:val="en-US"/>
+        </w:rPr>
+        <w:t>17.</w:t>
+      </w:r>
+      <w:r>
+        <w:rPr>
+          <w:lang w:val="en-US"/>
+        </w:rPr>
+        <w:tab/>
+        <w:t xml:space="preserve">User must be able to choose an answer. </w:t>
+      </w:r>
+    </w:p>
+    <w:p>
+      <w:pPr>
+        <w:rPr>
+          <w:lang w:val="en-US"/>
+        </w:rPr>
+      </w:pPr>
+      <w:r>
+        <w:rPr>
+          <w:lang w:val="en-US"/>
+        </w:rPr>
+        <w:t>18.</w:t>
+      </w:r>
+      <w:r>
+        <w:rPr>
+          <w:lang w:val="en-US"/>
+        </w:rPr>
+        <w:tab/>
+        <w:t>The application must be able to determine if the player has selected the correct answer.</w:t>
+      </w:r>
+    </w:p>
+    <w:p>
+      <w:pPr>
+        <w:rPr>
+          <w:lang w:val="en-US"/>
+        </w:rPr>
+      </w:pPr>
+      <w:r>
+        <w:rPr>
+          <w:lang w:val="en-US"/>
+        </w:rPr>
+        <w:t>19. Points are add for correct answers and deducted for incorrect answers</w:t>
+      </w:r>
+    </w:p>
+    <w:p>
+      <w:pPr>
+        <w:rPr>
+          <w:lang w:val="en-US"/>
+        </w:rPr>
+      </w:pPr>
+      <w:r>
+        <w:rPr>
+          <w:lang w:val="en-US"/>
+        </w:rPr>
+        <w:t>20.</w:t>
+      </w:r>
+      <w:r>
+        <w:rPr>
+          <w:lang w:val="en-US"/>
+        </w:rPr>
+        <w:tab/>
+        <w:t>The score of each player must be recorded.</w:t>
+      </w:r>
+    </w:p>
+    <w:p>
+      <w:pPr>
+        <w:rPr>
+          <w:lang w:val="en-US"/>
+        </w:rPr>
+      </w:pPr>
+      <w:r>
+        <w:rPr>
+          <w:lang w:val="en-US"/>
+        </w:rPr>
+        <w:t>21.</w:t>
+      </w:r>
+      <w:r>
+        <w:rPr>
+          <w:lang w:val="en-US"/>
+        </w:rPr>
+        <w:tab/>
+        <w:t>The application must have the ability to determine the winner.</w:t>
+      </w:r>
+    </w:p>
+    <w:p>
+      <w:pPr>
+        <w:rPr>
+          <w:lang w:val="en-US"/>
+        </w:rPr>
+      </w:pPr>
+      <w:r>
+        <w:rPr>
+          <w:lang w:val="en-US"/>
+        </w:rPr>
+        <w:t>22.</w:t>
+      </w:r>
+      <w:r>
+        <w:rPr>
+          <w:lang w:val="en-US"/>
+        </w:rPr>
+        <w:tab/>
+        <w:t>A congratulatory message should be displayed to the winning player.</w:t>
+      </w:r>
+    </w:p>
+    <w:p>
+      <w:pPr>
+        <w:rPr>
+          <w:lang w:val="en-US"/>
+        </w:rPr>
+      </w:pPr>
+      <w:r>
+        <w:rPr>
+          <w:lang w:val="en-US"/>
+        </w:rPr>
+        <w:t>23.</w:t>
+      </w:r>
+      <w:r>
+        <w:rPr>
+          <w:lang w:val="en-US"/>
+        </w:rPr>
+        <w:tab/>
+        <w:t>A list of correct answers will be displayed to the user when the game is over.</w:t>
+      </w:r>
+    </w:p>
+    <w:p>
+      <w:pPr>
+        <w:rPr>
+          <w:lang w:val="en-US"/>
+        </w:rPr>
+      </w:pPr>
+      <w:r>
+        <w:rPr>
+          <w:lang w:val="en-US"/>
+        </w:rPr>
+        <w:t>24.</w:t>
+      </w:r>
+      <w:r>
+        <w:rPr>
+          <w:lang w:val="en-US"/>
+        </w:rPr>
+        <w:tab/>
+        <w:t>When the game ends the program should ask the player if a new game should be started.</w:t>
+      </w:r>
+    </w:p>
+    <w:p>
+      <w:pPr>
+        <w:rPr>
+          <w:lang w:val="en-US"/>
+        </w:rPr>
+      </w:pPr>
+      <w:r>
+        <w:rPr>
+          <w:lang w:val="en-US"/>
+        </w:rPr>
+        <w:t>25.</w:t>
+      </w:r>
+      <w:r>
+        <w:rPr>
+          <w:lang w:val="en-US"/>
+        </w:rPr>
+        <w:tab/>
+        <w:t>A timer should limit the amount of time of each round.</w:t>
+      </w:r>
+    </w:p>
+    <w:p>
+      <w:pPr>
+        <w:rPr>
+          <w:lang w:val="en-US"/>
+        </w:rPr>
+      </w:pPr>
+      <w:r>
+        <w:rPr>
+          <w:lang w:val="en-US"/>
+        </w:rPr>
+        <w:lastRenderedPageBreak/>
+        <w:t>26. Users can add people to a friends list (either by searching for their username or by adding them at the end of a round)</w:t>
+      </w:r>
+    </w:p>
+    <w:p>
+      <w:pPr>
+        <w:rPr>
+          <w:lang w:val="en-US"/>
+        </w:rPr>
+      </w:pPr>
+      <w:r>
+        <w:rPr>
+          <w:lang w:val="en-US"/>
+        </w:rPr>
+        <w:t>27.</w:t>
+      </w:r>
+      <w:r>
+        <w:rPr>
+          <w:lang w:val="en-US"/>
+        </w:rPr>
+        <w:tab/>
+        <w:t>Players will have the ability to challenge people on their friends list</w:t>
       </w:r>
     </w:p>
     <w:p>
@@ -592,7 +1375,6 @@
         <w:rPr>
           <w:lang w:val="en-US"/>
         </w:rPr>
-        <w:lastRenderedPageBreak/>
         <w:t>Skill of team:</w:t>
       </w:r>
     </w:p>
@@ -866,6 +1648,12 @@
         </w:rPr>
         <w:t>Quiz Up (think that was the name)</w:t>
       </w:r>
+      <w:r>
+        <w:rPr>
+          <w:rStyle w:val="CommentReference"/>
+        </w:rPr>
+        <w:commentReference w:id="3"/>
+      </w:r>
     </w:p>
     <w:p>
       <w:pPr>
@@ -964,6 +1752,7 @@
         <w:rPr>
           <w:lang w:val="en-US"/>
         </w:rPr>
+        <w:lastRenderedPageBreak/>
         <w:t xml:space="preserve">Use cases will be provided to describe the main functions of the system. Containing all architecturally significant properties. </w:t>
       </w:r>
     </w:p>
@@ -1010,62 +1799,70 @@
           <w:lang w:val="en-US"/>
         </w:rPr>
       </w:pPr>
-    </w:p>
-    <w:p>
-      <w:pPr>
-        <w:rPr>
-          <w:lang w:val="en-US"/>
-        </w:rPr>
-      </w:pPr>
-    </w:p>
-    <w:p>
-      <w:pPr>
-        <w:rPr>
-          <w:lang w:val="en-US"/>
-        </w:rPr>
-      </w:pPr>
-    </w:p>
-    <w:p>
-      <w:pPr>
-        <w:rPr>
-          <w:lang w:val="en-US"/>
-        </w:rPr>
-      </w:pPr>
-    </w:p>
-    <w:p>
-      <w:pPr>
-        <w:rPr>
-          <w:lang w:val="en-US"/>
-        </w:rPr>
-      </w:pPr>
-    </w:p>
-    <w:p>
-      <w:pPr>
-        <w:rPr>
-          <w:lang w:val="en-US"/>
-        </w:rPr>
-      </w:pPr>
-    </w:p>
-    <w:p>
-      <w:pPr>
-        <w:rPr>
-          <w:lang w:val="en-US"/>
-        </w:rPr>
-      </w:pPr>
-    </w:p>
-    <w:p>
-      <w:pPr>
-        <w:rPr>
-          <w:lang w:val="en-US"/>
-        </w:rPr>
-      </w:pPr>
-    </w:p>
-    <w:p>
-      <w:pPr>
-        <w:rPr>
-          <w:lang w:val="en-US"/>
-        </w:rPr>
-      </w:pPr>
+      <w:r>
+        <w:rPr>
+          <w:rStyle w:val="CommentReference"/>
+        </w:rPr>
+        <w:commentReference w:id="4"/>
+      </w:r>
+    </w:p>
+    <w:p>
+      <w:pPr>
+        <w:rPr>
+          <w:lang w:val="en-US"/>
+        </w:rPr>
+      </w:pPr>
+    </w:p>
+    <w:p>
+      <w:pPr>
+        <w:rPr>
+          <w:lang w:val="en-US"/>
+        </w:rPr>
+      </w:pPr>
+    </w:p>
+    <w:p>
+      <w:pPr>
+        <w:rPr>
+          <w:lang w:val="en-US"/>
+        </w:rPr>
+      </w:pPr>
+    </w:p>
+    <w:p>
+      <w:pPr>
+        <w:rPr>
+          <w:lang w:val="en-US"/>
+        </w:rPr>
+      </w:pPr>
+    </w:p>
+    <w:p>
+      <w:pPr>
+        <w:rPr>
+          <w:lang w:val="en-US"/>
+        </w:rPr>
+      </w:pPr>
+    </w:p>
+    <w:p>
+      <w:pPr>
+        <w:rPr>
+          <w:lang w:val="en-US"/>
+        </w:rPr>
+      </w:pPr>
+    </w:p>
+    <w:p>
+      <w:pPr>
+        <w:rPr>
+          <w:lang w:val="en-US"/>
+        </w:rPr>
+      </w:pPr>
+    </w:p>
+    <w:p>
+      <w:pPr>
+        <w:rPr>
+          <w:lang w:val="en-US"/>
+        </w:rPr>
+      </w:pPr>
+      <w:bookmarkStart w:id="5" w:name="_GoBack"/>
+      <w:bookmarkEnd w:id="5"/>
     </w:p>
     <w:sectPr>
       <w:pgSz w:w="11900" w:h="16840"/>
@@ -1079,7 +1876,7 @@
 
 <file path=word/comments.xml><?xml version="1.0" encoding="utf-8"?>
 <w:comments xmlns:wpc="http://schemas.microsoft.com/office/word/2010/wordprocessingCanvas" xmlns:mc="http://schemas.openxmlformats.org/markup-compatibility/2006" xmlns:o="urn:schemas-microsoft-com:office:office" xmlns:r="http://schemas.openxmlformats.org/officeDocument/2006/relationships" xmlns:m="http://schemas.openxmlformats.org/officeDocument/2006/math" xmlns:v="urn:schemas-microsoft-com:vml" xmlns:wp14="http://schemas.microsoft.com/office/word/2010/wordprocessingDrawing" xmlns:wp="http://schemas.openxmlformats.org/drawingml/2006/wordprocessingDrawing" xmlns:w10="urn:schemas-microsoft-com:office:word" xmlns:w="http://schemas.openxmlformats.org/wordprocessingml/2006/main" xmlns:w14="http://schemas.microsoft.com/office/word/2010/wordml" xmlns:w15="http://schemas.microsoft.com/office/word/2012/wordml" xmlns:wpg="http://schemas.microsoft.com/office/word/2010/wordprocessingGroup" xmlns:wpi="http://schemas.microsoft.com/office/word/2010/wordprocessingInk" xmlns:wne="http://schemas.microsoft.com/office/word/2006/wordml" xmlns:wps="http://schemas.microsoft.com/office/word/2010/wordprocessingShape" mc:Ignorable="w14 w15 wp14">
-  <w:comment w:id="0" w:author="Michelle Vinall" w:date="2018-03-18T11:09:00Z" w:initials="MV">
+  <w:comment w:id="0" w:author="Michelle Vinall" w:date="2018-03-22T20:23:00Z" w:initials="MV">
     <w:p>
       <w:pPr>
         <w:pStyle w:val="CommentText"/>
@@ -1091,26 +1888,71 @@
         <w:annotationRef/>
       </w:r>
       <w:r>
-        <w:t>As this is not the final initial draft it is a good start to the document the functional and non-functional requirements are now available in the communal branch so a more detailed version should be viable very soon which was the main reason this document was to be left to a later stage.</w:t>
-      </w:r>
-    </w:p>
+        <w:t>Something about single player should be noted here</w:t>
+      </w:r>
+    </w:p>
+  </w:comment>
+  <w:comment w:id="1" w:author="Michelle Vinall" w:date="2018-03-22T20:24:00Z" w:initials="MV">
     <w:p>
       <w:pPr>
         <w:pStyle w:val="CommentText"/>
       </w:pPr>
       <w:r>
-        <w:t>Well done looking forward to reviewing once final initial draft is completed.</w:t>
-      </w:r>
-    </w:p>
+        <w:rPr>
+          <w:rStyle w:val="CommentReference"/>
+        </w:rPr>
+        <w:annotationRef/>
+      </w:r>
+      <w:r>
+        <w:t>No other problems seen in this section</w:t>
+      </w:r>
+    </w:p>
+  </w:comment>
+  <w:comment w:id="2" w:author="Michelle Vinall" w:date="2018-03-22T20:25:00Z" w:initials="MV">
     <w:p>
       <w:pPr>
         <w:pStyle w:val="CommentText"/>
       </w:pPr>
       <w:r>
-        <w:t xml:space="preserve"> </w:t>
-      </w:r>
-      <w:r>
-        <w:t>Also inclusion of the SDKs may be necessary</w:t>
+        <w:rPr>
+          <w:rStyle w:val="CommentReference"/>
+        </w:rPr>
+        <w:annotationRef/>
+      </w:r>
+      <w:r>
+        <w:t>Security systems is actually a functional requirement that was my error I put it in the wrong section</w:t>
+      </w:r>
+    </w:p>
+  </w:comment>
+  <w:comment w:id="3" w:author="Michelle Vinall" w:date="2018-03-22T20:27:00Z" w:initials="MV">
+    <w:p>
+      <w:pPr>
+        <w:pStyle w:val="CommentText"/>
+      </w:pPr>
+      <w:r>
+        <w:rPr>
+          <w:rStyle w:val="CommentReference"/>
+        </w:rPr>
+        <w:annotationRef/>
+      </w:r>
+      <w:r>
+        <w:t>Name is Lets Quiz</w:t>
+      </w:r>
+    </w:p>
+  </w:comment>
+  <w:comment w:id="4" w:author="Michelle Vinall" w:date="2018-03-22T20:28:00Z" w:initials="MV">
+    <w:p>
+      <w:pPr>
+        <w:pStyle w:val="CommentText"/>
+      </w:pPr>
+      <w:r>
+        <w:rPr>
+          <w:rStyle w:val="CommentReference"/>
+        </w:rPr>
+        <w:annotationRef/>
+      </w:r>
+      <w:r>
+        <w:t xml:space="preserve">Overall well done only a couple of minor adjustments needed other than the sections still needing answering </w:t>
       </w:r>
     </w:p>
   </w:comment>
@@ -1119,7 +1961,11 @@
 
 <file path=word/commentsExtended.xml><?xml version="1.0" encoding="utf-8"?>
 <w15:commentsEx xmlns:wpc="http://schemas.microsoft.com/office/word/2010/wordprocessingCanvas" xmlns:mc="http://schemas.openxmlformats.org/markup-compatibility/2006" xmlns:o="urn:schemas-microsoft-com:office:office" xmlns:r="http://schemas.openxmlformats.org/officeDocument/2006/relationships" xmlns:m="http://schemas.openxmlformats.org/officeDocument/2006/math" xmlns:v="urn:schemas-microsoft-com:vml" xmlns:wp14="http://schemas.microsoft.com/office/word/2010/wordprocessingDrawing" xmlns:wp="http://schemas.openxmlformats.org/drawingml/2006/wordprocessingDrawing" xmlns:w10="urn:schemas-microsoft-com:office:word" xmlns:w="http://schemas.openxmlformats.org/wordprocessingml/2006/main" xmlns:w14="http://schemas.microsoft.com/office/word/2010/wordml" xmlns:w15="http://schemas.microsoft.com/office/word/2012/wordml" xmlns:wpg="http://schemas.microsoft.com/office/word/2010/wordprocessingGroup" xmlns:wpi="http://schemas.microsoft.com/office/word/2010/wordprocessingInk" xmlns:wne="http://schemas.microsoft.com/office/word/2006/wordml" xmlns:wps="http://schemas.microsoft.com/office/word/2010/wordprocessingShape" mc:Ignorable="w14 w15 wp14">
-  <w15:commentEx w15:paraId="187076F5" w15:done="0"/>
+  <w15:commentEx w15:paraId="376D2B7B" w15:done="0"/>
+  <w15:commentEx w15:paraId="7F5E7D59" w15:done="0"/>
+  <w15:commentEx w15:paraId="3B77FA8C" w15:done="0"/>
+  <w15:commentEx w15:paraId="0B93F133" w15:done="0"/>
+  <w15:commentEx w15:paraId="7B9E8884" w15:done="0"/>
 </w15:commentsEx>
 </file>
 
@@ -1140,7 +1986,7 @@
         <w:rFonts w:ascii="Calibri" w:eastAsiaTheme="minorHAnsi" w:hAnsi="Calibri" w:cstheme="minorBidi" w:hint="default"/>
       </w:rPr>
     </w:lvl>
-    <w:lvl w:ilvl="1" w:tplc="0C090003" w:tentative="1">
+    <w:lvl w:ilvl="1" w:tplc="0C090003">
       <w:start w:val="1"/>
       <w:numFmt w:val="bullet"/>
       <w:lvlText w:val="o"/>
@@ -1685,7 +2531,7 @@
     <w:uiPriority w:val="99"/>
     <w:semiHidden/>
     <w:unhideWhenUsed/>
-    <w:rsid w:val="009270E1"/>
+    <w:rsid w:val="00453921"/>
     <w:rPr>
       <w:sz w:val="16"/>
       <w:szCs w:val="16"/>
@@ -1698,7 +2544,7 @@
     <w:uiPriority w:val="99"/>
     <w:semiHidden/>
     <w:unhideWhenUsed/>
-    <w:rsid w:val="009270E1"/>
+    <w:rsid w:val="00453921"/>
     <w:rPr>
       <w:sz w:val="20"/>
       <w:szCs w:val="20"/>
@@ -1710,7 +2556,7 @@
     <w:link w:val="CommentText"/>
     <w:uiPriority w:val="99"/>
     <w:semiHidden/>
-    <w:rsid w:val="009270E1"/>
+    <w:rsid w:val="00453921"/>
     <w:rPr>
       <w:sz w:val="20"/>
       <w:szCs w:val="20"/>
@@ -1724,7 +2570,7 @@
     <w:uiPriority w:val="99"/>
     <w:semiHidden/>
     <w:unhideWhenUsed/>
-    <w:rsid w:val="009270E1"/>
+    <w:rsid w:val="00453921"/>
     <w:rPr>
       <w:b/>
       <w:bCs/>
@@ -1736,7 +2582,7 @@
     <w:link w:val="CommentSubject"/>
     <w:uiPriority w:val="99"/>
     <w:semiHidden/>
-    <w:rsid w:val="009270E1"/>
+    <w:rsid w:val="00453921"/>
     <w:rPr>
       <w:b/>
       <w:bCs/>
@@ -1751,7 +2597,7 @@
     <w:uiPriority w:val="99"/>
     <w:semiHidden/>
     <w:unhideWhenUsed/>
-    <w:rsid w:val="009270E1"/>
+    <w:rsid w:val="00453921"/>
     <w:rPr>
       <w:rFonts w:ascii="Segoe UI" w:hAnsi="Segoe UI" w:cs="Segoe UI"/>
       <w:sz w:val="18"/>
@@ -1764,7 +2610,7 @@
     <w:link w:val="BalloonText"/>
     <w:uiPriority w:val="99"/>
     <w:semiHidden/>
-    <w:rsid w:val="009270E1"/>
+    <w:rsid w:val="00453921"/>
     <w:rPr>
       <w:rFonts w:ascii="Segoe UI" w:hAnsi="Segoe UI" w:cs="Segoe UI"/>
       <w:sz w:val="18"/>

</xml_diff>